<commit_message>
versão com os nomes
</commit_message>
<xml_diff>
--- a/Prova_AMDS.docx
+++ b/Prova_AMDS.docx
@@ -1946,10 +1946,10 @@
       </w:pPr>
       <w:r>
         <w:drawing>
-          <wp:inline wp14:editId="6A8AACB7" wp14:anchorId="1503BCA2">
+          <wp:inline wp14:editId="4F6EA060" wp14:anchorId="1503BCA2">
             <wp:extent cx="6022998" cy="6457950"/>
             <wp:effectExtent l="0" t="0" r="0" b="0"/>
-            <wp:docPr id="41085811" name="" title=""/>
+            <wp:docPr id="2076051775" name="" title=""/>
             <wp:cNvGraphicFramePr>
               <a:graphicFrameLocks noChangeAspect="1"/>
             </wp:cNvGraphicFramePr>
@@ -1961,10 +1961,10 @@
                     <pic:cNvPicPr/>
                   </pic:nvPicPr>
                   <pic:blipFill>
-                    <a:blip r:embed="R409ce51ad1e445ee">
-                      <a:extLst>
+                    <a:blip r:embed="R75139d82908943da">
+                      <a:extLst xmlns:a="http://schemas.openxmlformats.org/drawingml/2006/main">
                         <a:ext xmlns:a="http://schemas.openxmlformats.org/drawingml/2006/main" uri="{28A0092B-C50C-407E-A947-70E740481C1C}">
-                          <a14:useLocalDpi val="0"/>
+                          <a14:useLocalDpi xmlns:a14="http://schemas.microsoft.com/office/drawing/2010/main" val="0"/>
                         </a:ext>
                       </a:extLst>
                     </a:blip>
@@ -1973,7 +1973,7 @@
                     </a:stretch>
                   </pic:blipFill>
                   <pic:spPr>
-                    <a:xfrm>
+                    <a:xfrm rot="0" flipH="0" flipV="0">
                       <a:off x="0" y="0"/>
                       <a:ext cx="6022998" cy="6457950"/>
                     </a:xfrm>
@@ -3399,10 +3399,10 @@
     <w:p>
       <w:r>
         <w:drawing>
-          <wp:inline wp14:editId="1F14C7DE" wp14:anchorId="14273DAB">
-            <wp:extent cx="5524702" cy="4441226"/>
+          <wp:inline wp14:editId="0D1F6915" wp14:anchorId="14273DAB">
+            <wp:extent cx="5524704" cy="4441226"/>
             <wp:effectExtent l="0" t="0" r="0" b="0"/>
-            <wp:docPr id="1631561285" name="" title=""/>
+            <wp:docPr id="1154333824" name="" title=""/>
             <wp:cNvGraphicFramePr>
               <a:graphicFrameLocks noChangeAspect="1"/>
             </wp:cNvGraphicFramePr>
@@ -3414,10 +3414,10 @@
                     <pic:cNvPicPr/>
                   </pic:nvPicPr>
                   <pic:blipFill>
-                    <a:blip r:embed="R3ea5556aa9f64790">
-                      <a:extLst>
+                    <a:blip r:embed="R7fc8b260690f4523">
+                      <a:extLst xmlns:a="http://schemas.openxmlformats.org/drawingml/2006/main">
                         <a:ext xmlns:a="http://schemas.openxmlformats.org/drawingml/2006/main" uri="{28A0092B-C50C-407E-A947-70E740481C1C}">
-                          <a14:useLocalDpi val="0"/>
+                          <a14:useLocalDpi xmlns:a14="http://schemas.microsoft.com/office/drawing/2010/main" val="0"/>
                         </a:ext>
                       </a:extLst>
                     </a:blip>
@@ -3426,9 +3426,9 @@
                     </a:stretch>
                   </pic:blipFill>
                   <pic:spPr>
-                    <a:xfrm>
+                    <a:xfrm rot="0" flipH="0" flipV="0">
                       <a:off x="0" y="0"/>
-                      <a:ext cx="5524702" cy="4441226"/>
+                      <a:ext cx="5524704" cy="4441226"/>
                     </a:xfrm>
                     <a:prstGeom prst="rect">
                       <a:avLst/>
@@ -3447,10 +3447,10 @@
     <w:p>
       <w:r>
         <w:drawing>
-          <wp:inline wp14:editId="1A8D4972" wp14:anchorId="2D642FCE">
-            <wp:extent cx="5553076" cy="4173798"/>
+          <wp:inline wp14:editId="152CAD0C" wp14:anchorId="2D642FCE">
+            <wp:extent cx="5553078" cy="4173798"/>
             <wp:effectExtent l="0" t="0" r="0" b="0"/>
-            <wp:docPr id="177965460" name="" title=""/>
+            <wp:docPr id="965810695" name="" title=""/>
             <wp:cNvGraphicFramePr>
               <a:graphicFrameLocks noChangeAspect="1"/>
             </wp:cNvGraphicFramePr>
@@ -3462,10 +3462,10 @@
                     <pic:cNvPicPr/>
                   </pic:nvPicPr>
                   <pic:blipFill>
-                    <a:blip r:embed="R22537830ae4e4691">
-                      <a:extLst>
+                    <a:blip r:embed="R8cba3f2e39724590">
+                      <a:extLst xmlns:a="http://schemas.openxmlformats.org/drawingml/2006/main">
                         <a:ext xmlns:a="http://schemas.openxmlformats.org/drawingml/2006/main" uri="{28A0092B-C50C-407E-A947-70E740481C1C}">
-                          <a14:useLocalDpi val="0"/>
+                          <a14:useLocalDpi xmlns:a14="http://schemas.microsoft.com/office/drawing/2010/main" val="0"/>
                         </a:ext>
                       </a:extLst>
                     </a:blip>
@@ -3474,9 +3474,9 @@
                     </a:stretch>
                   </pic:blipFill>
                   <pic:spPr>
-                    <a:xfrm>
+                    <a:xfrm rot="0" flipH="0" flipV="0">
                       <a:off x="0" y="0"/>
-                      <a:ext cx="5553076" cy="4173798"/>
+                      <a:ext cx="5553078" cy="4173798"/>
                     </a:xfrm>
                     <a:prstGeom prst="rect">
                       <a:avLst/>
@@ -3496,10 +3496,10 @@
       </w:pPr>
       <w:r>
         <w:drawing>
-          <wp:inline wp14:editId="598AF381" wp14:anchorId="46B88B87">
-            <wp:extent cx="5562600" cy="3570183"/>
+          <wp:inline wp14:editId="21602C74" wp14:anchorId="46B88B87">
+            <wp:extent cx="5562602" cy="3570183"/>
             <wp:effectExtent l="0" t="0" r="0" b="0"/>
-            <wp:docPr id="1839750039" name="" title=""/>
+            <wp:docPr id="1388054861" name="" title=""/>
             <wp:cNvGraphicFramePr>
               <a:graphicFrameLocks noChangeAspect="1"/>
             </wp:cNvGraphicFramePr>
@@ -3511,10 +3511,10 @@
                     <pic:cNvPicPr/>
                   </pic:nvPicPr>
                   <pic:blipFill>
-                    <a:blip r:embed="R491785d02f4d4d71">
-                      <a:extLst>
+                    <a:blip r:embed="Re46f3a71f72c47dc">
+                      <a:extLst xmlns:a="http://schemas.openxmlformats.org/drawingml/2006/main">
                         <a:ext xmlns:a="http://schemas.openxmlformats.org/drawingml/2006/main" uri="{28A0092B-C50C-407E-A947-70E740481C1C}">
-                          <a14:useLocalDpi val="0"/>
+                          <a14:useLocalDpi xmlns:a14="http://schemas.microsoft.com/office/drawing/2010/main" val="0"/>
                         </a:ext>
                       </a:extLst>
                     </a:blip>
@@ -3523,9 +3523,9 @@
                     </a:stretch>
                   </pic:blipFill>
                   <pic:spPr>
-                    <a:xfrm>
+                    <a:xfrm rot="0" flipH="0" flipV="0">
                       <a:off x="0" y="0"/>
-                      <a:ext cx="5562600" cy="3570183"/>
+                      <a:ext cx="5562602" cy="3570183"/>
                     </a:xfrm>
                     <a:prstGeom prst="rect">
                       <a:avLst/>
@@ -4294,10 +4294,10 @@
       </w:pPr>
       <w:r>
         <w:drawing>
-          <wp:inline wp14:editId="0CE02C67" wp14:anchorId="30C1F510">
-            <wp:extent cx="5705475" cy="3867150"/>
+          <wp:inline wp14:editId="46620CC9" wp14:anchorId="30C1F510">
+            <wp:extent cx="5705476" cy="3867150"/>
             <wp:effectExtent l="0" t="0" r="0" b="0"/>
-            <wp:docPr id="310607460" name="" title=""/>
+            <wp:docPr id="997512145" name="" title=""/>
             <wp:cNvGraphicFramePr>
               <a:graphicFrameLocks noChangeAspect="1"/>
             </wp:cNvGraphicFramePr>
@@ -4309,10 +4309,10 @@
                     <pic:cNvPicPr/>
                   </pic:nvPicPr>
                   <pic:blipFill>
-                    <a:blip r:embed="Rb136a27e86434f61">
-                      <a:extLst>
+                    <a:blip r:embed="R25f75fd049464241">
+                      <a:extLst xmlns:a="http://schemas.openxmlformats.org/drawingml/2006/main">
                         <a:ext xmlns:a="http://schemas.openxmlformats.org/drawingml/2006/main" uri="{28A0092B-C50C-407E-A947-70E740481C1C}">
-                          <a14:useLocalDpi val="0"/>
+                          <a14:useLocalDpi xmlns:a14="http://schemas.microsoft.com/office/drawing/2010/main" val="0"/>
                         </a:ext>
                       </a:extLst>
                     </a:blip>
@@ -4321,9 +4321,9 @@
                     </a:stretch>
                   </pic:blipFill>
                   <pic:spPr>
-                    <a:xfrm>
+                    <a:xfrm rot="0" flipH="0" flipV="0">
                       <a:off x="0" y="0"/>
-                      <a:ext cx="5705475" cy="3867150"/>
+                      <a:ext cx="5705476" cy="3867150"/>
                     </a:xfrm>
                     <a:prstGeom prst="rect">
                       <a:avLst/>
@@ -4400,10 +4400,10 @@
       </w:pPr>
       <w:r>
         <w:drawing>
-          <wp:inline wp14:editId="00E8A1F2" wp14:anchorId="35B06BB6">
+          <wp:inline wp14:editId="7CCC8521" wp14:anchorId="35B06BB6">
             <wp:extent cx="5829300" cy="4486275"/>
             <wp:effectExtent l="0" t="0" r="0" b="0"/>
-            <wp:docPr id="2116700386" name="" title=""/>
+            <wp:docPr id="1491356382" name="" title=""/>
             <wp:cNvGraphicFramePr>
               <a:graphicFrameLocks noChangeAspect="1"/>
             </wp:cNvGraphicFramePr>
@@ -4415,10 +4415,10 @@
                     <pic:cNvPicPr/>
                   </pic:nvPicPr>
                   <pic:blipFill>
-                    <a:blip r:embed="R349275b31dcb4ce0">
-                      <a:extLst>
+                    <a:blip r:embed="Rd525f129f83945a5">
+                      <a:extLst xmlns:a="http://schemas.openxmlformats.org/drawingml/2006/main">
                         <a:ext xmlns:a="http://schemas.openxmlformats.org/drawingml/2006/main" uri="{28A0092B-C50C-407E-A947-70E740481C1C}">
-                          <a14:useLocalDpi val="0"/>
+                          <a14:useLocalDpi xmlns:a14="http://schemas.microsoft.com/office/drawing/2010/main" val="0"/>
                         </a:ext>
                       </a:extLst>
                     </a:blip>
@@ -4427,7 +4427,7 @@
                     </a:stretch>
                   </pic:blipFill>
                   <pic:spPr>
-                    <a:xfrm>
+                    <a:xfrm rot="0" flipH="0" flipV="0">
                       <a:off x="0" y="0"/>
                       <a:ext cx="5829300" cy="4486275"/>
                     </a:xfrm>
@@ -4476,10 +4476,10 @@
       </w:pPr>
       <w:r>
         <w:drawing>
-          <wp:inline wp14:editId="6EBDB1E1" wp14:anchorId="21B58966">
+          <wp:inline wp14:editId="5C447431" wp14:anchorId="21B58966">
             <wp:extent cx="5268170" cy="6057900"/>
             <wp:effectExtent l="0" t="0" r="0" b="0"/>
-            <wp:docPr id="1483213186" name="" title=""/>
+            <wp:docPr id="2038067583" name="" title=""/>
             <wp:cNvGraphicFramePr>
               <a:graphicFrameLocks noChangeAspect="1"/>
             </wp:cNvGraphicFramePr>
@@ -4491,10 +4491,10 @@
                     <pic:cNvPicPr/>
                   </pic:nvPicPr>
                   <pic:blipFill>
-                    <a:blip r:embed="R5e0cdfcb5cf0455b">
-                      <a:extLst>
+                    <a:blip r:embed="R91030da7236b496a">
+                      <a:extLst xmlns:a="http://schemas.openxmlformats.org/drawingml/2006/main">
                         <a:ext xmlns:a="http://schemas.openxmlformats.org/drawingml/2006/main" uri="{28A0092B-C50C-407E-A947-70E740481C1C}">
-                          <a14:useLocalDpi val="0"/>
+                          <a14:useLocalDpi xmlns:a14="http://schemas.microsoft.com/office/drawing/2010/main" val="0"/>
                         </a:ext>
                       </a:extLst>
                     </a:blip>
@@ -4503,7 +4503,7 @@
                     </a:stretch>
                   </pic:blipFill>
                   <pic:spPr>
-                    <a:xfrm>
+                    <a:xfrm rot="0" flipH="0" flipV="0">
                       <a:off x="0" y="0"/>
                       <a:ext cx="5268170" cy="6057900"/>
                     </a:xfrm>
@@ -4597,10 +4597,10 @@
       </w:pPr>
       <w:r>
         <w:drawing>
-          <wp:inline wp14:editId="71246E16" wp14:anchorId="3B311CD8">
+          <wp:inline wp14:editId="59AA7015" wp14:anchorId="3B311CD8">
             <wp:extent cx="5486400" cy="3558688"/>
             <wp:effectExtent l="0" t="0" r="0" b="0"/>
-            <wp:docPr id="705164035" name="" title=""/>
+            <wp:docPr id="938742014" name="" title=""/>
             <wp:cNvGraphicFramePr>
               <a:graphicFrameLocks noChangeAspect="1"/>
             </wp:cNvGraphicFramePr>
@@ -4612,10 +4612,10 @@
                     <pic:cNvPicPr/>
                   </pic:nvPicPr>
                   <pic:blipFill>
-                    <a:blip r:embed="Ra131e830a4f04562">
-                      <a:extLst>
+                    <a:blip r:embed="Rfc735f2c1dac4dbe">
+                      <a:extLst xmlns:a="http://schemas.openxmlformats.org/drawingml/2006/main">
                         <a:ext xmlns:a="http://schemas.openxmlformats.org/drawingml/2006/main" uri="{28A0092B-C50C-407E-A947-70E740481C1C}">
-                          <a14:useLocalDpi val="0"/>
+                          <a14:useLocalDpi xmlns:a14="http://schemas.microsoft.com/office/drawing/2010/main" val="0"/>
                         </a:ext>
                       </a:extLst>
                     </a:blip>
@@ -4624,7 +4624,7 @@
                     </a:stretch>
                   </pic:blipFill>
                   <pic:spPr>
-                    <a:xfrm>
+                    <a:xfrm rot="0" flipH="0" flipV="0">
                       <a:off x="0" y="0"/>
                       <a:ext cx="5486400" cy="3558688"/>
                     </a:xfrm>
@@ -4637,6 +4637,178 @@
             </a:graphic>
           </wp:inline>
         </w:drawing>
+      </w:r>
+    </w:p>
+    <w:p>
+      <w:pPr>
+        <w:pStyle w:val="Normal"/>
+        <w:ind w:left="0"/>
+        <w:rPr>
+          <w:rFonts w:ascii="Calibri" w:hAnsi="Calibri" w:eastAsia="Calibri" w:cs="Calibri"/>
+          <w:b w:val="1"/>
+          <w:bCs w:val="1"/>
+          <w:noProof w:val="0"/>
+          <w:sz w:val="22"/>
+          <w:szCs w:val="22"/>
+          <w:lang w:val="pt-BR"/>
+        </w:rPr>
+      </w:pPr>
+    </w:p>
+    <w:p>
+      <w:pPr>
+        <w:pStyle w:val="Normal"/>
+        <w:ind w:left="0"/>
+        <w:rPr>
+          <w:rFonts w:ascii="Calibri" w:hAnsi="Calibri" w:eastAsia="Calibri" w:cs="Calibri"/>
+          <w:b w:val="1"/>
+          <w:bCs w:val="1"/>
+          <w:noProof w:val="0"/>
+          <w:sz w:val="22"/>
+          <w:szCs w:val="22"/>
+          <w:lang w:val="pt-BR"/>
+        </w:rPr>
+      </w:pPr>
+    </w:p>
+    <w:p>
+      <w:pPr>
+        <w:pStyle w:val="PargrafodaLista"/>
+        <w:numPr>
+          <w:ilvl w:val="0"/>
+          <w:numId w:val="12"/>
+        </w:numPr>
+        <w:rPr>
+          <w:rFonts w:ascii="Calibri" w:hAnsi="Calibri" w:eastAsia="Calibri" w:cs="Calibri" w:asciiTheme="minorAscii" w:hAnsiTheme="minorAscii" w:eastAsiaTheme="minorAscii" w:cstheme="minorAscii"/>
+          <w:sz w:val="22"/>
+          <w:szCs w:val="22"/>
+        </w:rPr>
+      </w:pPr>
+      <w:proofErr w:type="spellStart"/>
+      <w:r>
+        <w:rPr>
+          <w:rFonts w:ascii="Calibri" w:hAnsi="Calibri" w:eastAsia="Calibri" w:cs="Calibri"/>
+          <w:noProof w:val="0"/>
+          <w:sz w:val="22"/>
+          <w:szCs w:val="22"/>
+          <w:lang w:val="pt-BR"/>
+        </w:rPr>
+        <w:t>Maikon</w:t>
+      </w:r>
+      <w:proofErr w:type="spellEnd"/>
+      <w:r>
+        <w:rPr>
+          <w:rFonts w:ascii="Calibri" w:hAnsi="Calibri" w:eastAsia="Calibri" w:cs="Calibri"/>
+          <w:noProof w:val="0"/>
+          <w:sz w:val="22"/>
+          <w:szCs w:val="22"/>
+          <w:lang w:val="pt-BR"/>
+        </w:rPr>
+        <w:t xml:space="preserve"> Silva Muniz 1901175</w:t>
+      </w:r>
+    </w:p>
+    <w:p>
+      <w:pPr>
+        <w:pStyle w:val="PargrafodaLista"/>
+        <w:numPr>
+          <w:ilvl w:val="0"/>
+          <w:numId w:val="12"/>
+        </w:numPr>
+        <w:rPr>
+          <w:rFonts w:ascii="Calibri" w:hAnsi="Calibri" w:eastAsia="Calibri" w:cs="Calibri" w:asciiTheme="minorAscii" w:hAnsiTheme="minorAscii" w:eastAsiaTheme="minorAscii" w:cstheme="minorAscii"/>
+          <w:sz w:val="22"/>
+          <w:szCs w:val="22"/>
+        </w:rPr>
+      </w:pPr>
+      <w:r>
+        <w:rPr>
+          <w:rFonts w:ascii="Calibri" w:hAnsi="Calibri" w:eastAsia="Calibri" w:cs="Calibri"/>
+          <w:noProof w:val="0"/>
+          <w:sz w:val="22"/>
+          <w:szCs w:val="22"/>
+          <w:lang w:val="pt-BR"/>
+        </w:rPr>
+        <w:t xml:space="preserve"> João Vitor Alves Marangoni 1900946</w:t>
+      </w:r>
+    </w:p>
+    <w:p>
+      <w:pPr>
+        <w:pStyle w:val="PargrafodaLista"/>
+        <w:numPr>
+          <w:ilvl w:val="0"/>
+          <w:numId w:val="12"/>
+        </w:numPr>
+        <w:rPr>
+          <w:rFonts w:ascii="Calibri" w:hAnsi="Calibri" w:eastAsia="Calibri" w:cs="Calibri" w:asciiTheme="minorAscii" w:hAnsiTheme="minorAscii" w:eastAsiaTheme="minorAscii" w:cstheme="minorAscii"/>
+          <w:sz w:val="22"/>
+          <w:szCs w:val="22"/>
+        </w:rPr>
+      </w:pPr>
+      <w:r>
+        <w:rPr>
+          <w:rFonts w:ascii="Calibri" w:hAnsi="Calibri" w:eastAsia="Calibri" w:cs="Calibri"/>
+          <w:noProof w:val="0"/>
+          <w:sz w:val="22"/>
+          <w:szCs w:val="22"/>
+          <w:lang w:val="pt-BR"/>
+        </w:rPr>
+        <w:t>Lucas Alves de Jesus Silva 1901120</w:t>
+      </w:r>
+    </w:p>
+    <w:p>
+      <w:pPr>
+        <w:pStyle w:val="PargrafodaLista"/>
+        <w:numPr>
+          <w:ilvl w:val="0"/>
+          <w:numId w:val="12"/>
+        </w:numPr>
+        <w:rPr>
+          <w:rFonts w:ascii="Calibri" w:hAnsi="Calibri" w:eastAsia="Calibri" w:cs="Calibri" w:asciiTheme="minorAscii" w:hAnsiTheme="minorAscii" w:eastAsiaTheme="minorAscii" w:cstheme="minorAscii"/>
+          <w:sz w:val="22"/>
+          <w:szCs w:val="22"/>
+        </w:rPr>
+      </w:pPr>
+      <w:r>
+        <w:rPr>
+          <w:rFonts w:ascii="Calibri" w:hAnsi="Calibri" w:eastAsia="Calibri" w:cs="Calibri"/>
+          <w:noProof w:val="0"/>
+          <w:sz w:val="22"/>
+          <w:szCs w:val="22"/>
+          <w:lang w:val="pt-BR"/>
+        </w:rPr>
+        <w:t xml:space="preserve"> </w:t>
+      </w:r>
+      <w:r>
+        <w:rPr>
+          <w:rFonts w:ascii="Calibri" w:hAnsi="Calibri" w:eastAsia="Calibri" w:cs="Calibri"/>
+          <w:noProof w:val="0"/>
+          <w:sz w:val="22"/>
+          <w:szCs w:val="22"/>
+          <w:lang w:val="pt-BR"/>
+        </w:rPr>
+        <w:t>Luiz Henrique Souza de França 1802364</w:t>
+      </w:r>
+    </w:p>
+    <w:p>
+      <w:pPr>
+        <w:pStyle w:val="PargrafodaLista"/>
+        <w:numPr>
+          <w:ilvl w:val="0"/>
+          <w:numId w:val="12"/>
+        </w:numPr>
+        <w:rPr>
+          <w:rFonts w:ascii="Calibri" w:hAnsi="Calibri" w:eastAsia="Calibri" w:cs="Calibri" w:asciiTheme="minorAscii" w:hAnsiTheme="minorAscii" w:eastAsiaTheme="minorAscii" w:cstheme="minorAscii"/>
+          <w:sz w:val="22"/>
+          <w:szCs w:val="22"/>
+        </w:rPr>
+      </w:pPr>
+      <w:r>
+        <w:rPr>
+          <w:rFonts w:ascii="Calibri" w:hAnsi="Calibri" w:eastAsia="Calibri" w:cs="Calibri"/>
+          <w:noProof w:val="0"/>
+          <w:sz w:val="22"/>
+          <w:szCs w:val="22"/>
+          <w:lang w:val="pt-BR"/>
+        </w:rPr>
+        <w:t xml:space="preserve"> Thiago Bruno da Silva Alexandre 1902669</w:t>
       </w:r>
     </w:p>
     <w:p>
@@ -4696,6 +4868,228 @@
 
 <file path=word/numbering.xml><?xml version="1.0" encoding="utf-8"?>
 <w:numbering xmlns:wpc="http://schemas.microsoft.com/office/word/2010/wordprocessingCanvas" xmlns:mc="http://schemas.openxmlformats.org/markup-compatibility/2006" xmlns:o="urn:schemas-microsoft-com:office:office" xmlns:r="http://schemas.openxmlformats.org/officeDocument/2006/relationships" xmlns:m="http://schemas.openxmlformats.org/officeDocument/2006/math" xmlns:v="urn:schemas-microsoft-com:vml" xmlns:wp14="http://schemas.microsoft.com/office/word/2010/wordprocessingDrawing" xmlns:wp="http://schemas.openxmlformats.org/drawingml/2006/wordprocessingDrawing" xmlns:w10="urn:schemas-microsoft-com:office:word" xmlns:w="http://schemas.openxmlformats.org/wordprocessingml/2006/main" xmlns:w14="http://schemas.microsoft.com/office/word/2010/wordml" xmlns:w15="http://schemas.microsoft.com/office/word/2012/wordml" xmlns:wpg="http://schemas.microsoft.com/office/word/2010/wordprocessingGroup" xmlns:wpi="http://schemas.microsoft.com/office/word/2010/wordprocessingInk" xmlns:wne="http://schemas.microsoft.com/office/word/2006/wordml" xmlns:wps="http://schemas.microsoft.com/office/word/2010/wordprocessingShape" mc:Ignorable="w14 w15 wp14">
+  <w:abstractNum xmlns:w="http://schemas.openxmlformats.org/wordprocessingml/2006/main" w:abstractNumId="11">
+    <w:multiLevelType xmlns:w="http://schemas.openxmlformats.org/wordprocessingml/2006/main" w:val="hybridMultilevel"/>
+    <w:lvl xmlns:w="http://schemas.openxmlformats.org/wordprocessingml/2006/main" w:ilvl="0">
+      <w:start w:val="1"/>
+      <w:numFmt w:val="bullet"/>
+      <w:lvlText w:val=""/>
+      <w:lvlJc w:val="left"/>
+      <w:pPr>
+        <w:ind w:left="720" w:hanging="360"/>
+      </w:pPr>
+      <w:rPr>
+        <w:rFonts w:hint="default" w:ascii="Symbol" w:hAnsi="Symbol"/>
+      </w:rPr>
+    </w:lvl>
+    <w:lvl xmlns:w="http://schemas.openxmlformats.org/wordprocessingml/2006/main" w:ilvl="1">
+      <w:start w:val="1"/>
+      <w:numFmt w:val="bullet"/>
+      <w:lvlText w:val="o"/>
+      <w:lvlJc w:val="left"/>
+      <w:pPr>
+        <w:ind w:left="1440" w:hanging="360"/>
+      </w:pPr>
+      <w:rPr>
+        <w:rFonts w:hint="default" w:ascii="Courier New" w:hAnsi="Courier New"/>
+      </w:rPr>
+    </w:lvl>
+    <w:lvl xmlns:w="http://schemas.openxmlformats.org/wordprocessingml/2006/main" w:ilvl="2">
+      <w:start w:val="1"/>
+      <w:numFmt w:val="bullet"/>
+      <w:lvlText w:val=""/>
+      <w:lvlJc w:val="left"/>
+      <w:pPr>
+        <w:ind w:left="2160" w:hanging="360"/>
+      </w:pPr>
+      <w:rPr>
+        <w:rFonts w:hint="default" w:ascii="Wingdings" w:hAnsi="Wingdings"/>
+      </w:rPr>
+    </w:lvl>
+    <w:lvl xmlns:w="http://schemas.openxmlformats.org/wordprocessingml/2006/main" w:ilvl="3">
+      <w:start w:val="1"/>
+      <w:numFmt w:val="bullet"/>
+      <w:lvlText w:val=""/>
+      <w:lvlJc w:val="left"/>
+      <w:pPr>
+        <w:ind w:left="2880" w:hanging="360"/>
+      </w:pPr>
+      <w:rPr>
+        <w:rFonts w:hint="default" w:ascii="Symbol" w:hAnsi="Symbol"/>
+      </w:rPr>
+    </w:lvl>
+    <w:lvl xmlns:w="http://schemas.openxmlformats.org/wordprocessingml/2006/main" w:ilvl="4">
+      <w:start w:val="1"/>
+      <w:numFmt w:val="bullet"/>
+      <w:lvlText w:val="o"/>
+      <w:lvlJc w:val="left"/>
+      <w:pPr>
+        <w:ind w:left="3600" w:hanging="360"/>
+      </w:pPr>
+      <w:rPr>
+        <w:rFonts w:hint="default" w:ascii="Courier New" w:hAnsi="Courier New"/>
+      </w:rPr>
+    </w:lvl>
+    <w:lvl xmlns:w="http://schemas.openxmlformats.org/wordprocessingml/2006/main" w:ilvl="5">
+      <w:start w:val="1"/>
+      <w:numFmt w:val="bullet"/>
+      <w:lvlText w:val=""/>
+      <w:lvlJc w:val="left"/>
+      <w:pPr>
+        <w:ind w:left="4320" w:hanging="360"/>
+      </w:pPr>
+      <w:rPr>
+        <w:rFonts w:hint="default" w:ascii="Wingdings" w:hAnsi="Wingdings"/>
+      </w:rPr>
+    </w:lvl>
+    <w:lvl xmlns:w="http://schemas.openxmlformats.org/wordprocessingml/2006/main" w:ilvl="6">
+      <w:start w:val="1"/>
+      <w:numFmt w:val="bullet"/>
+      <w:lvlText w:val=""/>
+      <w:lvlJc w:val="left"/>
+      <w:pPr>
+        <w:ind w:left="5040" w:hanging="360"/>
+      </w:pPr>
+      <w:rPr>
+        <w:rFonts w:hint="default" w:ascii="Symbol" w:hAnsi="Symbol"/>
+      </w:rPr>
+    </w:lvl>
+    <w:lvl xmlns:w="http://schemas.openxmlformats.org/wordprocessingml/2006/main" w:ilvl="7">
+      <w:start w:val="1"/>
+      <w:numFmt w:val="bullet"/>
+      <w:lvlText w:val="o"/>
+      <w:lvlJc w:val="left"/>
+      <w:pPr>
+        <w:ind w:left="5760" w:hanging="360"/>
+      </w:pPr>
+      <w:rPr>
+        <w:rFonts w:hint="default" w:ascii="Courier New" w:hAnsi="Courier New"/>
+      </w:rPr>
+    </w:lvl>
+    <w:lvl xmlns:w="http://schemas.openxmlformats.org/wordprocessingml/2006/main" w:ilvl="8">
+      <w:start w:val="1"/>
+      <w:numFmt w:val="bullet"/>
+      <w:lvlText w:val=""/>
+      <w:lvlJc w:val="left"/>
+      <w:pPr>
+        <w:ind w:left="6480" w:hanging="360"/>
+      </w:pPr>
+      <w:rPr>
+        <w:rFonts w:hint="default" w:ascii="Wingdings" w:hAnsi="Wingdings"/>
+      </w:rPr>
+    </w:lvl>
+  </w:abstractNum>
+  <w:abstractNum xmlns:w="http://schemas.openxmlformats.org/wordprocessingml/2006/main" w:abstractNumId="10">
+    <w:multiLevelType xmlns:w="http://schemas.openxmlformats.org/wordprocessingml/2006/main" w:val="hybridMultilevel"/>
+    <w:lvl xmlns:w="http://schemas.openxmlformats.org/wordprocessingml/2006/main" w:ilvl="0">
+      <w:start w:val="1"/>
+      <w:numFmt w:val="bullet"/>
+      <w:lvlText w:val=""/>
+      <w:lvlJc w:val="left"/>
+      <w:pPr>
+        <w:ind w:left="720" w:hanging="360"/>
+      </w:pPr>
+      <w:rPr>
+        <w:rFonts w:hint="default" w:ascii="Symbol" w:hAnsi="Symbol"/>
+      </w:rPr>
+    </w:lvl>
+    <w:lvl xmlns:w="http://schemas.openxmlformats.org/wordprocessingml/2006/main" w:ilvl="1">
+      <w:start w:val="1"/>
+      <w:numFmt w:val="bullet"/>
+      <w:lvlText w:val="o"/>
+      <w:lvlJc w:val="left"/>
+      <w:pPr>
+        <w:ind w:left="1440" w:hanging="360"/>
+      </w:pPr>
+      <w:rPr>
+        <w:rFonts w:hint="default" w:ascii="Courier New" w:hAnsi="Courier New"/>
+      </w:rPr>
+    </w:lvl>
+    <w:lvl xmlns:w="http://schemas.openxmlformats.org/wordprocessingml/2006/main" w:ilvl="2">
+      <w:start w:val="1"/>
+      <w:numFmt w:val="bullet"/>
+      <w:lvlText w:val=""/>
+      <w:lvlJc w:val="left"/>
+      <w:pPr>
+        <w:ind w:left="2160" w:hanging="360"/>
+      </w:pPr>
+      <w:rPr>
+        <w:rFonts w:hint="default" w:ascii="Wingdings" w:hAnsi="Wingdings"/>
+      </w:rPr>
+    </w:lvl>
+    <w:lvl xmlns:w="http://schemas.openxmlformats.org/wordprocessingml/2006/main" w:ilvl="3">
+      <w:start w:val="1"/>
+      <w:numFmt w:val="bullet"/>
+      <w:lvlText w:val=""/>
+      <w:lvlJc w:val="left"/>
+      <w:pPr>
+        <w:ind w:left="2880" w:hanging="360"/>
+      </w:pPr>
+      <w:rPr>
+        <w:rFonts w:hint="default" w:ascii="Symbol" w:hAnsi="Symbol"/>
+      </w:rPr>
+    </w:lvl>
+    <w:lvl xmlns:w="http://schemas.openxmlformats.org/wordprocessingml/2006/main" w:ilvl="4">
+      <w:start w:val="1"/>
+      <w:numFmt w:val="bullet"/>
+      <w:lvlText w:val="o"/>
+      <w:lvlJc w:val="left"/>
+      <w:pPr>
+        <w:ind w:left="3600" w:hanging="360"/>
+      </w:pPr>
+      <w:rPr>
+        <w:rFonts w:hint="default" w:ascii="Courier New" w:hAnsi="Courier New"/>
+      </w:rPr>
+    </w:lvl>
+    <w:lvl xmlns:w="http://schemas.openxmlformats.org/wordprocessingml/2006/main" w:ilvl="5">
+      <w:start w:val="1"/>
+      <w:numFmt w:val="bullet"/>
+      <w:lvlText w:val=""/>
+      <w:lvlJc w:val="left"/>
+      <w:pPr>
+        <w:ind w:left="4320" w:hanging="360"/>
+      </w:pPr>
+      <w:rPr>
+        <w:rFonts w:hint="default" w:ascii="Wingdings" w:hAnsi="Wingdings"/>
+      </w:rPr>
+    </w:lvl>
+    <w:lvl xmlns:w="http://schemas.openxmlformats.org/wordprocessingml/2006/main" w:ilvl="6">
+      <w:start w:val="1"/>
+      <w:numFmt w:val="bullet"/>
+      <w:lvlText w:val=""/>
+      <w:lvlJc w:val="left"/>
+      <w:pPr>
+        <w:ind w:left="5040" w:hanging="360"/>
+      </w:pPr>
+      <w:rPr>
+        <w:rFonts w:hint="default" w:ascii="Symbol" w:hAnsi="Symbol"/>
+      </w:rPr>
+    </w:lvl>
+    <w:lvl xmlns:w="http://schemas.openxmlformats.org/wordprocessingml/2006/main" w:ilvl="7">
+      <w:start w:val="1"/>
+      <w:numFmt w:val="bullet"/>
+      <w:lvlText w:val="o"/>
+      <w:lvlJc w:val="left"/>
+      <w:pPr>
+        <w:ind w:left="5760" w:hanging="360"/>
+      </w:pPr>
+      <w:rPr>
+        <w:rFonts w:hint="default" w:ascii="Courier New" w:hAnsi="Courier New"/>
+      </w:rPr>
+    </w:lvl>
+    <w:lvl xmlns:w="http://schemas.openxmlformats.org/wordprocessingml/2006/main" w:ilvl="8">
+      <w:start w:val="1"/>
+      <w:numFmt w:val="bullet"/>
+      <w:lvlText w:val=""/>
+      <w:lvlJc w:val="left"/>
+      <w:pPr>
+        <w:ind w:left="6480" w:hanging="360"/>
+      </w:pPr>
+      <w:rPr>
+        <w:rFonts w:hint="default" w:ascii="Wingdings" w:hAnsi="Wingdings"/>
+      </w:rPr>
+    </w:lvl>
+  </w:abstractNum>
   <w:abstractNum xmlns:w="http://schemas.openxmlformats.org/wordprocessingml/2006/main" w:abstractNumId="9">
     <w:multiLevelType xmlns:w="http://schemas.openxmlformats.org/wordprocessingml/2006/main" w:val="hybridMultilevel"/>
     <w:lvl xmlns:w="http://schemas.openxmlformats.org/wordprocessingml/2006/main" w:ilvl="0">
@@ -5796,6 +6190,12 @@
       </w:rPr>
     </w:lvl>
   </w:abstractNum>
+  <w:num w:numId="12">
+    <w:abstractNumId w:val="11"/>
+  </w:num>
+  <w:num w:numId="11">
+    <w:abstractNumId w:val="10"/>
+  </w:num>
   <w:num w:numId="10">
     <w:abstractNumId w:val="9"/>
   </w:num>

</xml_diff>